<commit_message>
néhány javítás és doksi írás
</commit_message>
<xml_diff>
--- a/Documentation/Felhasználói kézikönyv.docx
+++ b/Documentation/Felhasználói kézikönyv.docx
@@ -4032,15 +4032,7 @@
         <w:t xml:space="preserve"> adatáttekintő szekcióban</w:t>
       </w:r>
       <w:r>
-        <w:t xml:space="preserve"> is megjelenik az aktív szakaszunk célpontja, hogy mennyi bejegyzés lett rögzítve az adott Szakasz alá, valamint aktívvá válnak </w:t>
-      </w:r>
-      <w:proofErr w:type="gramStart"/>
-      <w:r>
-        <w:t>a</w:t>
-      </w:r>
-      <w:proofErr w:type="gramEnd"/>
-      <w:r>
-        <w:t xml:space="preserve"> </w:t>
+        <w:t xml:space="preserve"> is megjelenik az aktív szakaszunk célpontja, hogy mennyi bejegyzés lett rögzítve az adott Szakasz alá, valamint aktívvá válnak a </w:t>
       </w:r>
       <w:r>
         <w:rPr>
@@ -5040,24 +5032,22 @@
       <w:r>
         <w:t xml:space="preserve"> Ilyenkor nem lesz több Szakasz, az Utazásunk befejezett lesz, valamint nem lesz aktív Utazásunk.</w:t>
       </w:r>
-      <w:bookmarkStart w:id="18" w:name="_GoBack"/>
+    </w:p>
+    <w:p>
+      <w:pPr>
+        <w:pStyle w:val="Cmsor3"/>
+      </w:pPr>
+      <w:bookmarkStart w:id="18" w:name="_Toc44662855"/>
+      <w:r>
+        <w:t>Szakasz mó</w:t>
+      </w:r>
+      <w:r>
+        <w:t>d</w:t>
+      </w:r>
+      <w:r>
+        <w:t>osítása</w:t>
+      </w:r>
       <w:bookmarkEnd w:id="18"/>
-    </w:p>
-    <w:p>
-      <w:pPr>
-        <w:pStyle w:val="Cmsor3"/>
-      </w:pPr>
-      <w:bookmarkStart w:id="19" w:name="_Toc44662855"/>
-      <w:r>
-        <w:t>Szakasz mó</w:t>
-      </w:r>
-      <w:r>
-        <w:t>d</w:t>
-      </w:r>
-      <w:r>
-        <w:t>osítása</w:t>
-      </w:r>
-      <w:bookmarkEnd w:id="19"/>
     </w:p>
     <w:p>
       <w:r>
@@ -5175,11 +5165,11 @@
       <w:pPr>
         <w:pStyle w:val="Cmsor3"/>
       </w:pPr>
-      <w:bookmarkStart w:id="20" w:name="_Toc44662856"/>
+      <w:bookmarkStart w:id="19" w:name="_Toc44662856"/>
       <w:r>
         <w:t>Bejegyzés készítése</w:t>
       </w:r>
-      <w:bookmarkEnd w:id="20"/>
+      <w:bookmarkEnd w:id="19"/>
     </w:p>
     <w:p>
       <w:r>
@@ -5380,99 +5370,99 @@
       <w:pPr>
         <w:pStyle w:val="Cmsor3"/>
       </w:pPr>
-      <w:bookmarkStart w:id="21" w:name="_Toc44662857"/>
+      <w:bookmarkStart w:id="20" w:name="_Toc44662857"/>
       <w:r>
         <w:t>Keresés</w:t>
       </w:r>
+      <w:bookmarkEnd w:id="20"/>
+    </w:p>
+    <w:p>
+      <w:r>
+        <w:t>A Folyamablak felett egy kis beviteli mező található, mellette pedig egy ’</w:t>
+      </w:r>
+      <w:proofErr w:type="spellStart"/>
+      <w:r>
+        <w:t>Search</w:t>
+      </w:r>
+      <w:proofErr w:type="spellEnd"/>
+      <w:r>
+        <w:t xml:space="preserve">’ gomb. Ha beírunk egy szöveget, majd rákattintunk a gombra, akkor azok a felhasználók fognak </w:t>
+      </w:r>
+      <w:proofErr w:type="spellStart"/>
+      <w:r>
+        <w:t>kilisítázódni</w:t>
+      </w:r>
+      <w:proofErr w:type="spellEnd"/>
+      <w:r>
+        <w:t>, akik felhasználó nevében szerepel a megadott szöveg. Ez alapján fog elkészülni a Felhasználó-folyam</w:t>
+      </w:r>
+    </w:p>
+    <w:p>
+      <w:pPr>
+        <w:pStyle w:val="Cmsor3"/>
+      </w:pPr>
+      <w:bookmarkStart w:id="21" w:name="_Toc44662858"/>
+      <w:r>
+        <w:t>Ismerős jelölése</w:t>
+      </w:r>
+      <w:r>
+        <w:t>/jelölés elfogadása</w:t>
+      </w:r>
       <w:bookmarkEnd w:id="21"/>
     </w:p>
     <w:p>
       <w:r>
-        <w:t>A Folyamablak felett egy kis beviteli mező található, mellette pedig egy ’</w:t>
-      </w:r>
-      <w:proofErr w:type="spellStart"/>
-      <w:r>
-        <w:t>Search</w:t>
-      </w:r>
-      <w:proofErr w:type="spellEnd"/>
-      <w:r>
-        <w:t xml:space="preserve">’ gomb. Ha beírunk egy szöveget, majd rákattintunk a gombra, akkor azok a felhasználók fognak </w:t>
-      </w:r>
-      <w:proofErr w:type="spellStart"/>
-      <w:r>
-        <w:t>kilisítázódni</w:t>
-      </w:r>
-      <w:proofErr w:type="spellEnd"/>
-      <w:r>
-        <w:t>, akik felhasználó nevében szerepel a megadott szöveg. Ez alapján fog elkészülni a Felhasználó-folyam</w:t>
-      </w:r>
-    </w:p>
-    <w:p>
-      <w:pPr>
-        <w:pStyle w:val="Cmsor3"/>
-      </w:pPr>
-      <w:bookmarkStart w:id="22" w:name="_Toc44662858"/>
-      <w:r>
-        <w:t>Ismerős jelölése</w:t>
-      </w:r>
-      <w:r>
-        <w:t>/jelölés elfogadása</w:t>
+        <w:t>Ha szeretnénk valakit felvenni a barátlistánkra, ezzel megengedve a számukra, hogy a csak barátok számára elérhető tartalmainkat is láthassák, akkor elsőnek rá kell keresnünk a felhasználó nevére az adott felhasználónak.</w:t>
+      </w:r>
+    </w:p>
+    <w:p>
+      <w:r>
+        <w:t xml:space="preserve">Ha sikerült megtalálni, akkor kattintsunk az őt </w:t>
+      </w:r>
+      <w:proofErr w:type="spellStart"/>
+      <w:r>
+        <w:t>tartalmaző</w:t>
+      </w:r>
+      <w:proofErr w:type="spellEnd"/>
+      <w:r>
+        <w:t xml:space="preserve"> folyamelem melletti pipára. Ezzel el is lett küldve a barátkérelem a számára.</w:t>
+      </w:r>
+    </w:p>
+    <w:p>
+      <w:r>
+        <w:t xml:space="preserve">Ha ismerősnek jelöltek bennünket, akkor menjünk a </w:t>
+      </w:r>
+      <w:proofErr w:type="spellStart"/>
+      <w:r>
+        <w:t>Friends</w:t>
+      </w:r>
+      <w:proofErr w:type="spellEnd"/>
+      <w:r>
+        <w:t>/</w:t>
+      </w:r>
+      <w:proofErr w:type="spellStart"/>
+      <w:r>
+        <w:t>Invitations</w:t>
+      </w:r>
+      <w:proofErr w:type="spellEnd"/>
+      <w:r>
+        <w:t xml:space="preserve"> menüpontra.</w:t>
+      </w:r>
+    </w:p>
+    <w:p>
+      <w:r>
+        <w:t>Ilyenkor a Folyamablakban a függő bartájelölések kerülnek megjelenítésre, abban az esetben, ha szeretnénk elfogadni egy kérelmet, egyszerűen kattintsunk a megfelelő Felhasználó-folyamelem melletti pipa gombra.</w:t>
+      </w:r>
+    </w:p>
+    <w:p>
+      <w:pPr>
+        <w:pStyle w:val="Cmsor2"/>
+      </w:pPr>
+      <w:bookmarkStart w:id="22" w:name="_Toc44662859"/>
+      <w:r>
+        <w:t>A Folyamablak</w:t>
       </w:r>
       <w:bookmarkEnd w:id="22"/>
-    </w:p>
-    <w:p>
-      <w:r>
-        <w:t>Ha szeretnénk valakit felvenni a barátlistánkra, ezzel megengedve a számukra, hogy a csak barátok számára elérhető tartalmainkat is láthassák, akkor elsőnek rá kell keresnünk a felhasználó nevére az adott felhasználónak.</w:t>
-      </w:r>
-    </w:p>
-    <w:p>
-      <w:r>
-        <w:t xml:space="preserve">Ha sikerült megtalálni, akkor kattintsunk az őt </w:t>
-      </w:r>
-      <w:proofErr w:type="spellStart"/>
-      <w:r>
-        <w:t>tartalmaző</w:t>
-      </w:r>
-      <w:proofErr w:type="spellEnd"/>
-      <w:r>
-        <w:t xml:space="preserve"> folyamelem melletti pipára. Ezzel el is lett küldve a barátkérelem a számára.</w:t>
-      </w:r>
-    </w:p>
-    <w:p>
-      <w:r>
-        <w:t xml:space="preserve">Ha ismerősnek jelöltek bennünket, akkor menjünk a </w:t>
-      </w:r>
-      <w:proofErr w:type="spellStart"/>
-      <w:r>
-        <w:t>Friends</w:t>
-      </w:r>
-      <w:proofErr w:type="spellEnd"/>
-      <w:r>
-        <w:t>/</w:t>
-      </w:r>
-      <w:proofErr w:type="spellStart"/>
-      <w:r>
-        <w:t>Invitations</w:t>
-      </w:r>
-      <w:proofErr w:type="spellEnd"/>
-      <w:r>
-        <w:t xml:space="preserve"> menüpontra.</w:t>
-      </w:r>
-    </w:p>
-    <w:p>
-      <w:r>
-        <w:t>Ilyenkor a Folyamablakban a függő bartájelölések kerülnek megjelenítésre, abban az esetben, ha szeretnénk elfogadni egy kérelmet, egyszerűen kattintsunk a megfelelő Felhasználó-folyamelem melletti pipa gombra.</w:t>
-      </w:r>
-    </w:p>
-    <w:p>
-      <w:pPr>
-        <w:pStyle w:val="Cmsor2"/>
-      </w:pPr>
-      <w:bookmarkStart w:id="23" w:name="_Toc44662859"/>
-      <w:r>
-        <w:t>A Folyamablak</w:t>
-      </w:r>
-      <w:bookmarkEnd w:id="23"/>
     </w:p>
     <w:p>
       <w:r>
@@ -5527,11 +5517,11 @@
       <w:pPr>
         <w:pStyle w:val="Cmsor3"/>
       </w:pPr>
-      <w:bookmarkStart w:id="24" w:name="_Toc44662860"/>
+      <w:bookmarkStart w:id="23" w:name="_Toc44662860"/>
       <w:r>
         <w:t>Folyam elemek</w:t>
       </w:r>
-      <w:bookmarkEnd w:id="24"/>
+      <w:bookmarkEnd w:id="23"/>
     </w:p>
     <w:p>
       <w:r>
@@ -5935,11 +5925,11 @@
       <w:pPr>
         <w:pStyle w:val="Cmsor3"/>
       </w:pPr>
-      <w:bookmarkStart w:id="25" w:name="_Toc44662861"/>
+      <w:bookmarkStart w:id="24" w:name="_Toc44662861"/>
       <w:r>
         <w:t>Folyamok</w:t>
       </w:r>
-      <w:bookmarkEnd w:id="25"/>
+      <w:bookmarkEnd w:id="24"/>
     </w:p>
     <w:p>
       <w:r>
@@ -5977,8 +5967,13 @@
       </w:r>
       <w:proofErr w:type="spellEnd"/>
       <w:r>
-        <w:t>, időrendben csökkenő sorrendben, de csak az utolsó 25 jelenik meg.</w:t>
-      </w:r>
+        <w:t xml:space="preserve">, időrendben csökkenő sorrendben, de csak az utolsó </w:t>
+      </w:r>
+      <w:r>
+        <w:t>3 nap bejegyzései jelennek meg.</w:t>
+      </w:r>
+      <w:bookmarkStart w:id="25" w:name="_GoBack"/>
+      <w:bookmarkEnd w:id="25"/>
     </w:p>
     <w:p>
       <w:pPr>
@@ -8567,14 +8562,14 @@
         <v:path o:extrusionok="f" gradientshapeok="t" o:connecttype="rect"/>
         <o:lock v:ext="edit" aspectratio="t"/>
       </v:shapetype>
-      <v:shape id="_x0000_i1359" type="#_x0000_t75" style="width:361.05pt;height:41.15pt;visibility:visible;mso-wrap-style:square" o:bullet="t">
+      <v:shape id="_x0000_i1028" type="#_x0000_t75" style="width:361.2pt;height:41.05pt;visibility:visible;mso-wrap-style:square" o:bullet="t">
         <v:imagedata r:id="rId1" o:title=""/>
       </v:shape>
     </w:pict>
   </w:numPicBullet>
   <w:numPicBullet w:numPicBulletId="1">
     <w:pict>
-      <v:shape id="_x0000_i1360" type="#_x0000_t75" style="width:361.05pt;height:41.15pt;visibility:visible;mso-wrap-style:square" o:bullet="t">
+      <v:shape id="_x0000_i1029" type="#_x0000_t75" style="width:361.2pt;height:41.05pt;visibility:visible;mso-wrap-style:square" o:bullet="t">
         <v:imagedata r:id="rId2" o:title=""/>
       </v:shape>
     </w:pict>
@@ -13510,7 +13505,7 @@
 </file>
 
 <file path=customXml/itemProps1.xml><?xml version="1.0" encoding="utf-8"?>
-<ds:datastoreItem xmlns:ds="http://schemas.openxmlformats.org/officeDocument/2006/customXml" ds:itemID="{8D4A9268-215B-45AA-A92D-C462B9EB1F12}">
+<ds:datastoreItem xmlns:ds="http://schemas.openxmlformats.org/officeDocument/2006/customXml" ds:itemID="{E9CCBB8D-F0A4-47B1-ADA3-5A86669C5442}">
   <ds:schemaRefs>
     <ds:schemaRef ds:uri="http://schemas.openxmlformats.org/officeDocument/2006/bibliography"/>
   </ds:schemaRefs>

</xml_diff>